<commit_message>
Sovellukseen lisätty kirjautuminen, muokkaus, poisto ja joitakin validointeja
</commit_message>
<xml_diff>
--- a/doc/dokumentaatio.docx
+++ b/doc/dokumentaatio.docx
@@ -92,21 +92,7 @@
         <w:rPr>
           <w:sz w:val="24"/>
         </w:rPr>
-        <w:t xml:space="preserve">Työ toteutetaan tietojenkäsittelytieteen laitoksen palvelimella (tarkka palvelin ei ole vielä tiedossa). Tarkoitukseni on toteuttaa sovellus </w:t>
-      </w:r>
-      <w:proofErr w:type="spellStart"/>
-      <w:r>
-        <w:rPr>
-          <w:sz w:val="24"/>
-        </w:rPr>
-        <w:t>PHP:lla</w:t>
-      </w:r>
-      <w:proofErr w:type="spellEnd"/>
-      <w:r>
-        <w:rPr>
-          <w:sz w:val="24"/>
-        </w:rPr>
-        <w:t xml:space="preserve"> ja tarkoituksena on yrittää upottaa siihen myös R:ää (tilastointia ja kuvaajia varten). Tietokannan vaihtoa en ole vielä suunnitellut. </w:t>
+        <w:t xml:space="preserve">Työ toteutetaan tietojenkäsittelytieteen laitoksen palvelimella (tarkka palvelin ei ole vielä tiedossa). Tarkoitukseni on toteuttaa sovellus PHP:lla ja tarkoituksena on yrittää upottaa siihen myös R:ää (tilastointia ja kuvaajia varten). Tietokannan vaihtoa en ole vielä suunnitellut. </w:t>
       </w:r>
     </w:p>
     <w:p>
@@ -656,44 +642,28 @@
           <w:sz w:val="24"/>
         </w:rPr>
         <w:tab/>
-        <w:t xml:space="preserve">Käyttäjä voi tarkastella tuloksiaan ratakohtaisesti. Hän näkee </w:t>
-      </w:r>
-      <w:proofErr w:type="spellStart"/>
-      <w:r>
-        <w:rPr>
-          <w:sz w:val="24"/>
-        </w:rPr>
-        <w:t>tietylle</w:t>
-      </w:r>
-      <w:proofErr w:type="spellEnd"/>
-      <w:r>
-        <w:rPr>
-          <w:sz w:val="24"/>
-        </w:rPr>
-        <w:t xml:space="preserve"> radalle heitettyjen lopputulokset sekä tarkemmin yhden tuloksen tarkemmat tiedot. Käyttäjä voi seurata omaa kehitystä. </w:t>
-      </w:r>
-    </w:p>
-    <w:p>
-      <w:pPr>
-        <w:rPr>
-          <w:sz w:val="24"/>
-        </w:rPr>
-      </w:pPr>
-    </w:p>
-    <w:p>
-      <w:pPr>
-        <w:rPr>
-          <w:sz w:val="24"/>
-        </w:rPr>
-      </w:pPr>
-      <w:proofErr w:type="gramStart"/>
+        <w:t xml:space="preserve">Käyttäjä voi tarkastella tuloksiaan ratakohtaisesti. Hän näkee tietylle radalle heitettyjen lopputulokset sekä tarkemmin yhden tuloksen tarkemmat tiedot. Käyttäjä voi seurata omaa kehitystä. </w:t>
+      </w:r>
+    </w:p>
+    <w:p>
+      <w:pPr>
+        <w:rPr>
+          <w:sz w:val="24"/>
+        </w:rPr>
+      </w:pPr>
+    </w:p>
+    <w:p>
+      <w:pPr>
+        <w:rPr>
+          <w:sz w:val="24"/>
+        </w:rPr>
+      </w:pPr>
       <w:r>
         <w:rPr>
           <w:sz w:val="24"/>
         </w:rPr>
         <w:t>Muita käyttötapauksia: rekisteröityminen ja kirjautuminen.</w:t>
       </w:r>
-      <w:proofErr w:type="gramEnd"/>
     </w:p>
     <w:p>
       <w:pPr>
@@ -1074,14 +1044,12 @@
                 <w:sz w:val="24"/>
               </w:rPr>
             </w:pPr>
-            <w:proofErr w:type="spellStart"/>
             <w:r>
               <w:rPr>
                 <w:sz w:val="24"/>
               </w:rPr>
               <w:t>int</w:t>
             </w:r>
-            <w:proofErr w:type="spellEnd"/>
           </w:p>
         </w:tc>
         <w:tc>
@@ -1244,14 +1212,12 @@
                 <w:sz w:val="24"/>
               </w:rPr>
             </w:pPr>
-            <w:proofErr w:type="spellStart"/>
             <w:r>
               <w:rPr>
                 <w:sz w:val="24"/>
               </w:rPr>
               <w:t>date</w:t>
             </w:r>
-            <w:proofErr w:type="spellEnd"/>
           </w:p>
         </w:tc>
         <w:tc>
@@ -1306,21 +1272,7 @@
               <w:rPr>
                 <w:sz w:val="24"/>
               </w:rPr>
-              <w:t xml:space="preserve">merkkijono, </w:t>
-            </w:r>
-            <w:proofErr w:type="spellStart"/>
-            <w:r>
-              <w:rPr>
-                <w:sz w:val="24"/>
-              </w:rPr>
-              <w:t>max</w:t>
-            </w:r>
-            <w:proofErr w:type="spellEnd"/>
-            <w:r>
-              <w:rPr>
-                <w:sz w:val="24"/>
-              </w:rPr>
-              <w:t xml:space="preserve"> 200</w:t>
+              <w:t>merkkijono, max 200</w:t>
             </w:r>
           </w:p>
         </w:tc>
@@ -1372,14 +1324,12 @@
                 <w:sz w:val="24"/>
               </w:rPr>
             </w:pPr>
-            <w:proofErr w:type="spellStart"/>
             <w:r>
               <w:rPr>
                 <w:sz w:val="24"/>
               </w:rPr>
               <w:t>int</w:t>
             </w:r>
-            <w:proofErr w:type="spellEnd"/>
           </w:p>
         </w:tc>
         <w:tc>
@@ -1392,14 +1342,12 @@
                 <w:sz w:val="24"/>
               </w:rPr>
             </w:pPr>
-            <w:proofErr w:type="gramStart"/>
             <w:r>
               <w:rPr>
                 <w:sz w:val="24"/>
               </w:rPr>
               <w:t>Tulokset eroteltuna väylittäin</w:t>
             </w:r>
-            <w:proofErr w:type="gramEnd"/>
           </w:p>
         </w:tc>
       </w:tr>
@@ -1444,18 +1392,7 @@
           <w:sz w:val="24"/>
         </w:rPr>
         <w:tab/>
-      </w:r>
-      <w:r>
-        <w:rPr>
-          <w:sz w:val="24"/>
-        </w:rPr>
-        <w:t>tietokohde:</w:t>
-      </w:r>
-      <w:r>
-        <w:rPr>
-          <w:sz w:val="24"/>
-        </w:rPr>
-        <w:t xml:space="preserve"> Pelaaja</w:t>
+        <w:t>tietokohde: Pelaaja</w:t>
       </w:r>
     </w:p>
     <w:tbl>
@@ -1555,14 +1492,12 @@
                 <w:sz w:val="24"/>
               </w:rPr>
             </w:pPr>
-            <w:proofErr w:type="spellStart"/>
             <w:r>
               <w:rPr>
                 <w:sz w:val="24"/>
               </w:rPr>
               <w:t>int</w:t>
             </w:r>
-            <w:proofErr w:type="spellEnd"/>
           </w:p>
         </w:tc>
         <w:tc>
@@ -1617,21 +1552,7 @@
               <w:rPr>
                 <w:sz w:val="24"/>
               </w:rPr>
-              <w:t xml:space="preserve">merkkijono, </w:t>
-            </w:r>
-            <w:proofErr w:type="spellStart"/>
-            <w:r>
-              <w:rPr>
-                <w:sz w:val="24"/>
-              </w:rPr>
-              <w:t>max</w:t>
-            </w:r>
-            <w:proofErr w:type="spellEnd"/>
-            <w:r>
-              <w:rPr>
-                <w:sz w:val="24"/>
-              </w:rPr>
-              <w:t xml:space="preserve"> 100</w:t>
+              <w:t>merkkijono, max 100</w:t>
             </w:r>
           </w:p>
         </w:tc>
@@ -1680,21 +1601,7 @@
         <w:rPr>
           <w:sz w:val="24"/>
         </w:rPr>
-        <w:t xml:space="preserve">Pelaaja identifioidaan tunnuksella. Pelaaja voi antaa </w:t>
-      </w:r>
-      <w:proofErr w:type="spellStart"/>
-      <w:r>
-        <w:rPr>
-          <w:sz w:val="24"/>
-        </w:rPr>
-        <w:t>itselleen</w:t>
-      </w:r>
-      <w:proofErr w:type="spellEnd"/>
-      <w:r>
-        <w:rPr>
-          <w:sz w:val="24"/>
-        </w:rPr>
-        <w:t xml:space="preserve"> nimen. </w:t>
+        <w:t xml:space="preserve">Pelaaja identifioidaan tunnuksella. Pelaaja voi antaa itselleen nimen. </w:t>
       </w:r>
     </w:p>
     <w:p>
@@ -1717,18 +1624,7 @@
           <w:sz w:val="24"/>
         </w:rPr>
         <w:tab/>
-      </w:r>
-      <w:r>
-        <w:rPr>
-          <w:sz w:val="24"/>
-        </w:rPr>
-        <w:t xml:space="preserve">tietokohde: </w:t>
-      </w:r>
-      <w:r>
-        <w:rPr>
-          <w:sz w:val="24"/>
-        </w:rPr>
-        <w:t>Rata</w:t>
+        <w:t>tietokohde: Rata</w:t>
       </w:r>
     </w:p>
     <w:tbl>
@@ -1828,14 +1724,12 @@
                 <w:sz w:val="24"/>
               </w:rPr>
             </w:pPr>
-            <w:proofErr w:type="spellStart"/>
             <w:r>
               <w:rPr>
                 <w:sz w:val="24"/>
               </w:rPr>
               <w:t>int</w:t>
             </w:r>
-            <w:proofErr w:type="spellEnd"/>
           </w:p>
         </w:tc>
         <w:tc>
@@ -1890,21 +1784,7 @@
               <w:rPr>
                 <w:sz w:val="24"/>
               </w:rPr>
-              <w:t xml:space="preserve">merkkijono, </w:t>
-            </w:r>
-            <w:proofErr w:type="spellStart"/>
-            <w:r>
-              <w:rPr>
-                <w:sz w:val="24"/>
-              </w:rPr>
-              <w:t>max</w:t>
-            </w:r>
-            <w:proofErr w:type="spellEnd"/>
-            <w:r>
-              <w:rPr>
-                <w:sz w:val="24"/>
-              </w:rPr>
-              <w:t xml:space="preserve"> 60</w:t>
+              <w:t>merkkijono, max 60</w:t>
             </w:r>
           </w:p>
         </w:tc>
@@ -1960,21 +1840,7 @@
               <w:rPr>
                 <w:sz w:val="24"/>
               </w:rPr>
-              <w:t xml:space="preserve">merkkijono, </w:t>
-            </w:r>
-            <w:proofErr w:type="spellStart"/>
-            <w:r>
-              <w:rPr>
-                <w:sz w:val="24"/>
-              </w:rPr>
-              <w:t>max</w:t>
-            </w:r>
-            <w:proofErr w:type="spellEnd"/>
-            <w:r>
-              <w:rPr>
-                <w:sz w:val="24"/>
-              </w:rPr>
-              <w:t xml:space="preserve"> 10</w:t>
+              <w:t>merkkijono, max 10</w:t>
             </w:r>
           </w:p>
         </w:tc>
@@ -2008,14 +1874,12 @@
                 <w:sz w:val="24"/>
               </w:rPr>
             </w:pPr>
-            <w:proofErr w:type="spellStart"/>
             <w:r>
               <w:rPr>
                 <w:sz w:val="24"/>
               </w:rPr>
               <w:t>Partulokset</w:t>
             </w:r>
-            <w:proofErr w:type="spellEnd"/>
           </w:p>
         </w:tc>
         <w:tc>
@@ -2077,14 +1941,7 @@
         <w:rPr>
           <w:sz w:val="24"/>
         </w:rPr>
-        <w:t xml:space="preserve">Rata identifioidaan tunnuksella. Sille annetaan attribuuttina paikkakunta ja rataluokitus. </w:t>
-      </w:r>
-      <w:proofErr w:type="spellStart"/>
-      <w:r>
-        <w:rPr>
-          <w:sz w:val="24"/>
-        </w:rPr>
-        <w:t>Väylien</w:t>
+        <w:t>Rata identifioidaan tunnuksella. Sille annetaan attribuuttina paikkakunta ja rataluokitus. Väylien</w:t>
       </w:r>
     </w:p>
     <w:p>
@@ -2094,7 +1951,6 @@
           <w:sz w:val="24"/>
         </w:rPr>
       </w:pPr>
-      <w:proofErr w:type="spellEnd"/>
       <w:r>
         <w:rPr>
           <w:sz w:val="24"/>
@@ -2424,21 +2280,74 @@
         <w:rPr>
           <w:sz w:val="24"/>
         </w:rPr>
-        <w:t xml:space="preserve">Jotta radan kaikki pelaajat löydetään, niin joudutaan tekemään liitostaulu </w:t>
-      </w:r>
-      <w:proofErr w:type="spellStart"/>
-      <w:r>
-        <w:rPr>
-          <w:sz w:val="24"/>
-        </w:rPr>
-        <w:t>radanPelaajat</w:t>
-      </w:r>
-      <w:proofErr w:type="spellEnd"/>
-      <w:r>
-        <w:rPr>
-          <w:sz w:val="24"/>
-        </w:rPr>
-        <w:t>. Tuloksia ja radanihannetuloksia tarvitaan erilliset aputaulut.</w:t>
+        <w:t>Jotta radan kaikki pelaajat löydetään, niin joudutaan tekemään liitostaulu radanPelaajat. Tuloksia ja radanihannetuloksia tarvitaan erilliset aputaulut.</w:t>
+      </w:r>
+    </w:p>
+    <w:p>
+      <w:pPr>
+        <w:rPr>
+          <w:sz w:val="24"/>
+        </w:rPr>
+      </w:pPr>
+      <w:r>
+        <w:rPr>
+          <w:sz w:val="24"/>
+        </w:rPr>
+        <w:br w:type="page"/>
+      </w:r>
+    </w:p>
+    <w:p>
+      <w:pPr>
+        <w:rPr>
+          <w:sz w:val="28"/>
+        </w:rPr>
+      </w:pPr>
+      <w:r>
+        <w:rPr>
+          <w:sz w:val="28"/>
+        </w:rPr>
+        <w:t>Käynnistys- ja käyttöohje</w:t>
+      </w:r>
+    </w:p>
+    <w:p>
+      <w:pPr>
+        <w:rPr>
+          <w:sz w:val="24"/>
+        </w:rPr>
+      </w:pPr>
+      <w:r>
+        <w:rPr>
+          <w:sz w:val="24"/>
+        </w:rPr>
+        <w:t xml:space="preserve">Sovelluksen etusivu löytyy </w:t>
+      </w:r>
+      <w:hyperlink r:id="rId7" w:history="1">
+        <w:r>
+          <w:rPr>
+            <w:rStyle w:val="Hyperlinkki"/>
+            <w:sz w:val="24"/>
+          </w:rPr>
+          <w:t>http://tvkangas.users.cs.helsinki.fi/frisbeegolftulospalvelu/</w:t>
+        </w:r>
+      </w:hyperlink>
+      <w:r>
+        <w:rPr>
+          <w:sz w:val="24"/>
+        </w:rPr>
+        <w:t xml:space="preserve"> ,joka toimii myös kirjautumissivuna. Tällä hetkellä kaikki voivat selailla ratoja, mutta vain kirjautuneet käyttäjät muokata tai poistaa niitä. Sivun yläreunan navigaatiopalkilla voi navigoida sivuilla. </w:t>
+      </w:r>
+    </w:p>
+    <w:p>
+      <w:pPr>
+        <w:rPr>
+          <w:sz w:val="24"/>
+        </w:rPr>
+      </w:pPr>
+      <w:r>
+        <w:rPr>
+          <w:sz w:val="24"/>
+        </w:rPr>
+        <w:t>Käyttäjätunnus Tuukka, salasana ss</w:t>
       </w:r>
       <w:bookmarkStart w:id="0" w:name="_GoBack"/>
       <w:bookmarkEnd w:id="0"/>
@@ -2902,6 +2811,17 @@
       <w:spacing w:after="0" w:line="240" w:lineRule="auto"/>
     </w:pPr>
   </w:style>
+  <w:style w:type="character" w:styleId="Hyperlinkki">
+    <w:name w:val="Hyperlink"/>
+    <w:basedOn w:val="Kappaleenoletusfontti"/>
+    <w:uiPriority w:val="99"/>
+    <w:unhideWhenUsed/>
+    <w:rsid w:val="00314168"/>
+    <w:rPr>
+      <w:color w:val="0563C1" w:themeColor="hyperlink"/>
+      <w:u w:val="single"/>
+    </w:rPr>
+  </w:style>
 </w:styles>
 </file>
 

</xml_diff>